<commit_message>
change week 6 cards for model selection, add week 7 cards for resampling and bootstrap slope
</commit_message>
<xml_diff>
--- a/R Resources/weeks7_8_9_notecards.docx
+++ b/R Resources/weeks7_8_9_notecards.docx
@@ -13,6 +13,9 @@
         <w:gridCol w:w="10800"/>
       </w:tblGrid>
       <w:tr>
+        <w:trPr>
+          <w:trHeight w:val="2753"/>
+        </w:trPr>
         <w:tc>
           <w:tcPr>
             <w:tcW w:w="10800" w:type="dxa"/>
@@ -34,16 +37,7 @@
                 <w:sz w:val="28"/>
                 <w:szCs w:val="28"/>
               </w:rPr>
-              <w:t>Plotting a One-Variable Bar Plot</w:t>
-            </w:r>
-            <w:r>
-              <w:rPr>
-                <w:b/>
-                <w:bCs/>
-                <w:sz w:val="28"/>
-                <w:szCs w:val="28"/>
-              </w:rPr>
-              <w:t xml:space="preserve"> with Counts</w:t>
+              <w:t>Performing a t-test for a Difference in Means</w:t>
             </w:r>
           </w:p>
           <w:p>
@@ -61,42 +55,38 @@
             <w:pPr>
               <w:rPr>
                 <w:rFonts w:ascii="Courier New" w:hAnsi="Courier New" w:cs="Courier New"/>
-                <w:sz w:val="24"/>
-                <w:szCs w:val="24"/>
-              </w:rPr>
-            </w:pPr>
-            <w:proofErr w:type="spellStart"/>
-            <w:r>
-              <w:rPr>
-                <w:rFonts w:ascii="Courier New" w:hAnsi="Courier New" w:cs="Courier New"/>
-                <w:sz w:val="24"/>
-                <w:szCs w:val="24"/>
-              </w:rPr>
-              <w:t>ggplot</w:t>
-            </w:r>
-            <w:proofErr w:type="spellEnd"/>
-            <w:r>
-              <w:rPr>
-                <w:rFonts w:ascii="Courier New" w:hAnsi="Courier New" w:cs="Courier New"/>
-                <w:sz w:val="24"/>
-                <w:szCs w:val="24"/>
-              </w:rPr>
-              <w:t xml:space="preserve">(data = </w:t>
-            </w:r>
-            <w:r>
-              <w:rPr>
-                <w:rFonts w:ascii="Courier New" w:hAnsi="Courier New" w:cs="Courier New"/>
-                <w:color w:val="FF0000"/>
-                <w:sz w:val="24"/>
-                <w:szCs w:val="24"/>
+              </w:rPr>
+            </w:pPr>
+            <w:r>
+              <w:rPr>
+                <w:rFonts w:ascii="Courier New" w:hAnsi="Courier New" w:cs="Courier New"/>
+              </w:rPr>
+              <w:t>t_</w:t>
+            </w:r>
+            <w:proofErr w:type="gramStart"/>
+            <w:r>
+              <w:rPr>
+                <w:rFonts w:ascii="Courier New" w:hAnsi="Courier New" w:cs="Courier New"/>
+              </w:rPr>
+              <w:t>test(</w:t>
+            </w:r>
+            <w:proofErr w:type="gramEnd"/>
+            <w:r>
+              <w:rPr>
+                <w:rFonts w:ascii="Courier New" w:hAnsi="Courier New" w:cs="Courier New"/>
+              </w:rPr>
+              <w:t xml:space="preserve">x = </w:t>
+            </w:r>
+            <w:r>
+              <w:rPr>
+                <w:rFonts w:ascii="Courier New" w:hAnsi="Courier New" w:cs="Courier New"/>
+                <w:color w:val="FF0000"/>
               </w:rPr>
               <w:t>&lt;NAME OF DATASET&gt;</w:t>
             </w:r>
             <w:r>
               <w:rPr>
                 <w:rFonts w:ascii="Courier New" w:hAnsi="Courier New" w:cs="Courier New"/>
-                <w:sz w:val="24"/>
-                <w:szCs w:val="24"/>
               </w:rPr>
               <w:t xml:space="preserve">, </w:t>
             </w:r>
@@ -105,258 +95,288 @@
             <w:pPr>
               <w:rPr>
                 <w:rFonts w:ascii="Courier New" w:hAnsi="Courier New" w:cs="Courier New"/>
-                <w:sz w:val="24"/>
-                <w:szCs w:val="24"/>
-              </w:rPr>
-            </w:pPr>
-            <w:r>
-              <w:rPr>
-                <w:rFonts w:ascii="Courier New" w:hAnsi="Courier New" w:cs="Courier New"/>
-                <w:sz w:val="24"/>
-                <w:szCs w:val="24"/>
-              </w:rPr>
-              <w:t xml:space="preserve">       mapping = </w:t>
-            </w:r>
-            <w:proofErr w:type="spellStart"/>
-            <w:r>
-              <w:rPr>
-                <w:rFonts w:ascii="Courier New" w:hAnsi="Courier New" w:cs="Courier New"/>
-                <w:sz w:val="24"/>
-                <w:szCs w:val="24"/>
-              </w:rPr>
-              <w:t>aes</w:t>
-            </w:r>
-            <w:proofErr w:type="spellEnd"/>
-            <w:r>
-              <w:rPr>
-                <w:rFonts w:ascii="Courier New" w:hAnsi="Courier New" w:cs="Courier New"/>
-                <w:sz w:val="24"/>
-                <w:szCs w:val="24"/>
-              </w:rPr>
-              <w:t xml:space="preserve">(x = </w:t>
-            </w:r>
-            <w:r>
-              <w:rPr>
-                <w:rFonts w:ascii="Courier New" w:hAnsi="Courier New" w:cs="Courier New"/>
-                <w:color w:val="FF0000"/>
-                <w:sz w:val="24"/>
-                <w:szCs w:val="24"/>
-              </w:rPr>
-              <w:t>&lt;NAME OF VARIABLE&gt;</w:t>
-            </w:r>
-            <w:r>
-              <w:rPr>
-                <w:rFonts w:ascii="Courier New" w:hAnsi="Courier New" w:cs="Courier New"/>
-                <w:sz w:val="24"/>
-                <w:szCs w:val="24"/>
-              </w:rPr>
-              <w:t xml:space="preserve">)) + </w:t>
-            </w:r>
-          </w:p>
-          <w:p>
-            <w:pPr>
-              <w:rPr>
-                <w:rFonts w:ascii="Courier New" w:hAnsi="Courier New" w:cs="Courier New"/>
-                <w:sz w:val="24"/>
-                <w:szCs w:val="24"/>
-              </w:rPr>
-            </w:pPr>
-            <w:r>
-              <w:rPr>
-                <w:rFonts w:ascii="Courier New" w:hAnsi="Courier New" w:cs="Courier New"/>
-                <w:sz w:val="24"/>
-                <w:szCs w:val="24"/>
-              </w:rPr>
-              <w:t xml:space="preserve">  </w:t>
-            </w:r>
-            <w:proofErr w:type="spellStart"/>
-            <w:r>
-              <w:rPr>
-                <w:rFonts w:ascii="Courier New" w:hAnsi="Courier New" w:cs="Courier New"/>
-                <w:sz w:val="24"/>
-                <w:szCs w:val="24"/>
-              </w:rPr>
-              <w:t>geom_</w:t>
-            </w:r>
-            <w:r>
-              <w:rPr>
-                <w:rFonts w:ascii="Courier New" w:hAnsi="Courier New" w:cs="Courier New"/>
-                <w:sz w:val="24"/>
-                <w:szCs w:val="24"/>
-              </w:rPr>
-              <w:t>bar</w:t>
-            </w:r>
-            <w:proofErr w:type="spellEnd"/>
-            <w:r>
-              <w:rPr>
-                <w:rFonts w:ascii="Courier New" w:hAnsi="Courier New" w:cs="Courier New"/>
-                <w:sz w:val="24"/>
-                <w:szCs w:val="24"/>
-              </w:rPr>
-              <w:t xml:space="preserve">() + </w:t>
-            </w:r>
-          </w:p>
-          <w:p>
-            <w:pPr>
-              <w:rPr>
-                <w:rFonts w:ascii="Courier New" w:hAnsi="Courier New" w:cs="Courier New"/>
-                <w:sz w:val="24"/>
-                <w:szCs w:val="24"/>
-              </w:rPr>
-            </w:pPr>
-            <w:r>
-              <w:rPr>
-                <w:rFonts w:ascii="Courier New" w:hAnsi="Courier New" w:cs="Courier New"/>
-                <w:sz w:val="24"/>
-                <w:szCs w:val="24"/>
-              </w:rPr>
-              <w:t xml:space="preserve">  labs(x = "</w:t>
-            </w:r>
-            <w:r>
-              <w:rPr>
-                <w:rFonts w:ascii="Courier New" w:hAnsi="Courier New" w:cs="Courier New"/>
-                <w:color w:val="FF0000"/>
-                <w:sz w:val="24"/>
-                <w:szCs w:val="24"/>
-              </w:rPr>
-              <w:t>&lt;TITLE FOR THE X-AXIS&gt;</w:t>
-            </w:r>
-            <w:r>
-              <w:rPr>
-                <w:rFonts w:ascii="Courier New" w:hAnsi="Courier New" w:cs="Courier New"/>
-                <w:sz w:val="24"/>
-                <w:szCs w:val="24"/>
-              </w:rPr>
-              <w:t>")</w:t>
-            </w:r>
-          </w:p>
-          <w:p>
-            <w:pPr>
-              <w:rPr>
-                <w:b/>
-                <w:bCs/>
-                <w:sz w:val="28"/>
-                <w:szCs w:val="28"/>
-              </w:rPr>
-            </w:pPr>
-          </w:p>
-          <w:p>
-            <w:pPr>
-              <w:rPr>
-                <w:rFonts w:ascii="Courier New" w:hAnsi="Courier New" w:cs="Courier New"/>
-                <w:sz w:val="24"/>
-                <w:szCs w:val="24"/>
-              </w:rPr>
-            </w:pPr>
-            <w:r>
-              <w:rPr>
-                <w:rFonts w:asciiTheme="majorHAnsi" w:hAnsiTheme="majorHAnsi" w:cstheme="majorHAnsi"/>
+              </w:rPr>
+            </w:pPr>
+            <w:r>
+              <w:rPr>
+                <w:rFonts w:ascii="Courier New" w:hAnsi="Courier New" w:cs="Courier New"/>
+              </w:rPr>
+              <w:t xml:space="preserve">       response = </w:t>
+            </w:r>
+            <w:r>
+              <w:rPr>
+                <w:rFonts w:ascii="Courier New" w:hAnsi="Courier New" w:cs="Courier New"/>
+                <w:color w:val="FF0000"/>
+              </w:rPr>
+              <w:t xml:space="preserve">&lt;NAME OF </w:t>
+            </w:r>
+            <w:r>
+              <w:rPr>
+                <w:rFonts w:ascii="Courier New" w:hAnsi="Courier New" w:cs="Courier New"/>
+                <w:color w:val="FF0000"/>
+              </w:rPr>
+              <w:t xml:space="preserve">NUMERICAL </w:t>
+            </w:r>
+            <w:r>
+              <w:rPr>
+                <w:rFonts w:ascii="Courier New" w:hAnsi="Courier New" w:cs="Courier New"/>
+                <w:color w:val="FF0000"/>
+              </w:rPr>
+              <w:t>VARIABLE&gt;</w:t>
+            </w:r>
+            <w:r>
+              <w:rPr>
+                <w:rFonts w:ascii="Courier New" w:hAnsi="Courier New" w:cs="Courier New"/>
+              </w:rPr>
+              <w:t>,</w:t>
+            </w:r>
+          </w:p>
+          <w:p>
+            <w:pPr>
+              <w:rPr>
+                <w:rFonts w:ascii="Courier New" w:hAnsi="Courier New" w:cs="Courier New"/>
+              </w:rPr>
+            </w:pPr>
+            <w:r>
+              <w:rPr>
+                <w:rFonts w:ascii="Courier New" w:hAnsi="Courier New" w:cs="Courier New"/>
+              </w:rPr>
+              <w:t xml:space="preserve">       explanatory = </w:t>
+            </w:r>
+            <w:r>
+              <w:rPr>
+                <w:rFonts w:ascii="Courier New" w:hAnsi="Courier New" w:cs="Courier New"/>
+                <w:color w:val="FF0000"/>
+              </w:rPr>
+              <w:t xml:space="preserve">&lt;NAME OF </w:t>
+            </w:r>
+            <w:r>
+              <w:rPr>
+                <w:rFonts w:ascii="Courier New" w:hAnsi="Courier New" w:cs="Courier New"/>
+                <w:color w:val="FF0000"/>
+              </w:rPr>
+              <w:t xml:space="preserve">CATEGORICAL </w:t>
+            </w:r>
+            <w:r>
+              <w:rPr>
+                <w:rFonts w:ascii="Courier New" w:hAnsi="Courier New" w:cs="Courier New"/>
+                <w:color w:val="FF0000"/>
+              </w:rPr>
+              <w:t>VARIABLE&gt;</w:t>
+            </w:r>
+            <w:r>
+              <w:rPr>
+                <w:rFonts w:ascii="Courier New" w:hAnsi="Courier New" w:cs="Courier New"/>
+              </w:rPr>
+              <w:t>,</w:t>
+            </w:r>
+            <w:r>
+              <w:rPr>
+                <w:rFonts w:ascii="Courier New" w:hAnsi="Courier New" w:cs="Courier New"/>
+              </w:rPr>
+              <w:t xml:space="preserve"> </w:t>
+            </w:r>
+          </w:p>
+          <w:p>
+            <w:pPr>
+              <w:rPr>
+                <w:rFonts w:ascii="Courier New" w:hAnsi="Courier New" w:cs="Courier New"/>
+              </w:rPr>
+            </w:pPr>
+            <w:r>
+              <w:rPr>
+                <w:rFonts w:ascii="Courier New" w:hAnsi="Courier New" w:cs="Courier New"/>
+              </w:rPr>
+              <w:t xml:space="preserve">       conf_int = </w:t>
+            </w:r>
+            <w:r>
+              <w:rPr>
+                <w:rFonts w:ascii="Courier New" w:hAnsi="Courier New" w:cs="Courier New"/>
+              </w:rPr>
+              <w:t>TRUE</w:t>
+            </w:r>
+            <w:r>
+              <w:rPr>
+                <w:rFonts w:ascii="Courier New" w:hAnsi="Courier New" w:cs="Courier New"/>
+              </w:rPr>
+              <w:t xml:space="preserve">, </w:t>
+            </w:r>
+          </w:p>
+          <w:p>
+            <w:pPr>
+              <w:rPr>
+                <w:rFonts w:ascii="Courier New" w:hAnsi="Courier New" w:cs="Courier New"/>
+              </w:rPr>
+            </w:pPr>
+            <w:r>
+              <w:rPr>
+                <w:rFonts w:ascii="Courier New" w:hAnsi="Courier New" w:cs="Courier New"/>
+              </w:rPr>
+              <w:t xml:space="preserve">       conf</w:t>
+            </w:r>
+            <w:r>
+              <w:rPr>
+                <w:rFonts w:ascii="Courier New" w:hAnsi="Courier New" w:cs="Courier New"/>
+              </w:rPr>
+              <w:t>_</w:t>
+            </w:r>
+            <w:r>
+              <w:rPr>
+                <w:rFonts w:ascii="Courier New" w:hAnsi="Courier New" w:cs="Courier New"/>
+              </w:rPr>
+              <w:t xml:space="preserve">level = </w:t>
+            </w:r>
+            <w:r>
+              <w:rPr>
+                <w:rFonts w:ascii="Courier New" w:hAnsi="Courier New" w:cs="Courier New"/>
+                <w:color w:val="0070C0"/>
+              </w:rPr>
+              <w:t>0.90</w:t>
+            </w:r>
+            <w:r>
+              <w:rPr>
+                <w:rFonts w:ascii="Courier New" w:hAnsi="Courier New" w:cs="Courier New"/>
+              </w:rPr>
+              <w:t xml:space="preserve">, </w:t>
+            </w:r>
+          </w:p>
+          <w:p>
+            <w:pPr>
+              <w:rPr>
+                <w:rFonts w:ascii="Courier New" w:hAnsi="Courier New" w:cs="Courier New"/>
+              </w:rPr>
+            </w:pPr>
+            <w:r>
+              <w:rPr>
+                <w:rFonts w:ascii="Courier New" w:hAnsi="Courier New" w:cs="Courier New"/>
+              </w:rPr>
+              <w:t xml:space="preserve">       alternative = </w:t>
+            </w:r>
+            <w:r>
+              <w:rPr>
+                <w:rFonts w:ascii="Courier New" w:hAnsi="Courier New" w:cs="Courier New"/>
+                <w:color w:val="00B050"/>
+              </w:rPr>
+              <w:t>"two-sided"</w:t>
+            </w:r>
+            <w:r>
+              <w:rPr>
+                <w:rFonts w:ascii="Courier New" w:hAnsi="Courier New" w:cs="Courier New"/>
+              </w:rPr>
+              <w:t>)</w:t>
+            </w:r>
+          </w:p>
+          <w:p>
+            <w:pPr>
+              <w:rPr>
                 <w:b/>
                 <w:bCs/>
                 <w:i/>
                 <w:iCs/>
-                <w:sz w:val="24"/>
-                <w:szCs w:val="24"/>
+              </w:rPr>
+            </w:pPr>
+          </w:p>
+          <w:p>
+            <w:pPr>
+              <w:rPr>
+                <w:color w:val="0070C0"/>
+              </w:rPr>
+            </w:pPr>
+            <w:r>
+              <w:rPr>
+                <w:b/>
+                <w:bCs/>
+                <w:i/>
+                <w:iCs/>
               </w:rPr>
               <w:t>Note:</w:t>
             </w:r>
             <w:r>
               <w:rPr>
-                <w:rFonts w:asciiTheme="majorHAnsi" w:hAnsiTheme="majorHAnsi" w:cstheme="majorHAnsi"/>
-                <w:sz w:val="24"/>
-                <w:szCs w:val="24"/>
-              </w:rPr>
-              <w:t xml:space="preserve"> This b</w:t>
-            </w:r>
-            <w:r>
-              <w:rPr>
-                <w:rFonts w:asciiTheme="majorHAnsi" w:hAnsiTheme="majorHAnsi" w:cstheme="majorHAnsi"/>
-                <w:sz w:val="24"/>
-                <w:szCs w:val="24"/>
-              </w:rPr>
-              <w:t xml:space="preserve">ar plot has the variable names on the x-axis. </w:t>
-            </w:r>
-            <w:r>
-              <w:rPr>
-                <w:rFonts w:asciiTheme="majorHAnsi" w:hAnsiTheme="majorHAnsi" w:cstheme="majorHAnsi"/>
-                <w:sz w:val="24"/>
-                <w:szCs w:val="24"/>
-              </w:rPr>
-              <w:t xml:space="preserve">If </w:t>
-            </w:r>
-            <w:r>
-              <w:rPr>
-                <w:rFonts w:asciiTheme="majorHAnsi" w:hAnsiTheme="majorHAnsi" w:cstheme="majorHAnsi"/>
-                <w:sz w:val="24"/>
-                <w:szCs w:val="24"/>
-              </w:rPr>
-              <w:t xml:space="preserve">the names are squished, then you should </w:t>
-            </w:r>
-            <w:r>
-              <w:rPr>
-                <w:rFonts w:asciiTheme="majorHAnsi" w:hAnsiTheme="majorHAnsi" w:cstheme="majorHAnsi"/>
-                <w:sz w:val="24"/>
-                <w:szCs w:val="24"/>
-              </w:rPr>
-              <w:t>u</w:t>
-            </w:r>
-            <w:r>
-              <w:rPr>
-                <w:rFonts w:asciiTheme="majorHAnsi" w:hAnsiTheme="majorHAnsi" w:cstheme="majorHAnsi"/>
-                <w:sz w:val="24"/>
-                <w:szCs w:val="24"/>
-              </w:rPr>
-              <w:t xml:space="preserve">se </w:t>
-            </w:r>
-            <w:r>
-              <w:rPr>
-                <w:rFonts w:ascii="Courier New" w:hAnsi="Courier New" w:cs="Courier New"/>
-                <w:b/>
-                <w:bCs/>
-                <w:sz w:val="24"/>
-                <w:szCs w:val="24"/>
-              </w:rPr>
-              <w:t>y =</w:t>
-            </w:r>
-            <w:r>
-              <w:rPr>
-                <w:rFonts w:asciiTheme="majorHAnsi" w:hAnsiTheme="majorHAnsi" w:cstheme="majorHAnsi"/>
-                <w:sz w:val="24"/>
-                <w:szCs w:val="24"/>
-              </w:rPr>
-              <w:t xml:space="preserve"> instead of </w:t>
-            </w:r>
-            <w:r>
-              <w:rPr>
-                <w:rFonts w:ascii="Courier New" w:hAnsi="Courier New" w:cs="Courier New"/>
-                <w:b/>
-                <w:bCs/>
-                <w:sz w:val="24"/>
-                <w:szCs w:val="24"/>
-              </w:rPr>
-              <w:t>x =</w:t>
-            </w:r>
-            <w:r>
-              <w:rPr>
-                <w:rFonts w:ascii="Courier New" w:hAnsi="Courier New" w:cs="Courier New"/>
-                <w:b/>
-                <w:bCs/>
-                <w:sz w:val="24"/>
-                <w:szCs w:val="24"/>
+                <w:b/>
+                <w:bCs/>
+                <w:i/>
+                <w:iCs/>
               </w:rPr>
               <w:t xml:space="preserve"> </w:t>
             </w:r>
             <w:r>
-              <w:rPr>
-                <w:rFonts w:asciiTheme="majorHAnsi" w:hAnsiTheme="majorHAnsi" w:cstheme="majorHAnsi"/>
-                <w:sz w:val="24"/>
-                <w:szCs w:val="24"/>
-              </w:rPr>
-              <w:t>.</w:t>
-            </w:r>
-          </w:p>
-          <w:p>
-            <w:pPr>
+              <w:t xml:space="preserve">If you want a 95% confidence interval, you change </w:t>
+            </w:r>
+            <w:r>
+              <w:rPr>
+                <w:rFonts w:ascii="Courier New" w:hAnsi="Courier New" w:cs="Courier New"/>
+                <w:color w:val="0070C0"/>
+                <w:sz w:val="20"/>
+                <w:szCs w:val="20"/>
+              </w:rPr>
+              <w:t>conf_level</w:t>
+            </w:r>
+            <w:r>
+              <w:rPr>
+                <w:color w:val="0070C0"/>
+              </w:rPr>
+              <w:t xml:space="preserve"> to 0.95</w:t>
+            </w:r>
+          </w:p>
+          <w:p>
+            <w:pPr>
+              <w:rPr>
+                <w:color w:val="00B050"/>
+              </w:rPr>
+            </w:pPr>
+            <w:r>
+              <w:rPr>
+                <w:b/>
+                <w:bCs/>
+                <w:i/>
+                <w:iCs/>
+              </w:rPr>
+              <w:t>Note:</w:t>
+            </w:r>
+            <w:r>
+              <w:rPr>
+                <w:b/>
+                <w:bCs/>
+                <w:i/>
+                <w:iCs/>
+              </w:rPr>
+              <w:t xml:space="preserve"> </w:t>
+            </w:r>
+            <w:r>
+              <w:t xml:space="preserve">If you are doing a one-sided hypothesis test, you change </w:t>
+            </w:r>
+            <w:r>
+              <w:rPr>
+                <w:rFonts w:ascii="Courier New" w:hAnsi="Courier New" w:cs="Courier New"/>
+                <w:color w:val="00B050"/>
+                <w:sz w:val="20"/>
+                <w:szCs w:val="20"/>
+              </w:rPr>
+              <w:t>alternative</w:t>
+            </w:r>
+            <w:r>
+              <w:t xml:space="preserve"> to either </w:t>
+            </w:r>
+            <w:r>
+              <w:rPr>
+                <w:color w:val="00B050"/>
+              </w:rPr>
+              <w:t>“greater”</w:t>
+            </w:r>
+            <w:r>
+              <w:t xml:space="preserve"> or </w:t>
+            </w:r>
+            <w:r>
+              <w:rPr>
+                <w:color w:val="00B050"/>
+              </w:rPr>
+              <w:t>“less”</w:t>
+            </w:r>
+          </w:p>
+          <w:p>
+            <w:pPr>
+              <w:jc w:val="center"/>
               <w:rPr>
                 <w:b/>
                 <w:bCs/>
@@ -389,7 +409,16 @@
                 <w:sz w:val="28"/>
                 <w:szCs w:val="28"/>
               </w:rPr>
-              <w:t>Plotting a One-Variable Bar Plot with Proportions</w:t>
+              <w:t>Plotting a One-Variable Bar Plot</w:t>
+            </w:r>
+            <w:r>
+              <w:rPr>
+                <w:b/>
+                <w:bCs/>
+                <w:sz w:val="28"/>
+                <w:szCs w:val="28"/>
+              </w:rPr>
+              <w:t xml:space="preserve"> with Counts</w:t>
             </w:r>
           </w:p>
           <w:p>
@@ -411,23 +440,13 @@
                 <w:szCs w:val="24"/>
               </w:rPr>
             </w:pPr>
-            <w:proofErr w:type="spellStart"/>
-            <w:r>
-              <w:rPr>
-                <w:rFonts w:ascii="Courier New" w:hAnsi="Courier New" w:cs="Courier New"/>
-                <w:sz w:val="24"/>
-                <w:szCs w:val="24"/>
-              </w:rPr>
-              <w:t>ggplot</w:t>
-            </w:r>
-            <w:proofErr w:type="spellEnd"/>
-            <w:r>
-              <w:rPr>
-                <w:rFonts w:ascii="Courier New" w:hAnsi="Courier New" w:cs="Courier New"/>
-                <w:sz w:val="24"/>
-                <w:szCs w:val="24"/>
-              </w:rPr>
-              <w:t xml:space="preserve">(data = </w:t>
+            <w:r>
+              <w:rPr>
+                <w:rFonts w:ascii="Courier New" w:hAnsi="Courier New" w:cs="Courier New"/>
+                <w:sz w:val="24"/>
+                <w:szCs w:val="24"/>
+              </w:rPr>
+              <w:t xml:space="preserve">ggplot(data = </w:t>
             </w:r>
             <w:r>
               <w:rPr>
@@ -461,35 +480,7 @@
                 <w:sz w:val="24"/>
                 <w:szCs w:val="24"/>
               </w:rPr>
-              <w:t xml:space="preserve">       mapping = </w:t>
-            </w:r>
-            <w:proofErr w:type="spellStart"/>
-            <w:proofErr w:type="gramStart"/>
-            <w:r>
-              <w:rPr>
-                <w:rFonts w:ascii="Courier New" w:hAnsi="Courier New" w:cs="Courier New"/>
-                <w:sz w:val="24"/>
-                <w:szCs w:val="24"/>
-              </w:rPr>
-              <w:t>aes</w:t>
-            </w:r>
-            <w:proofErr w:type="spellEnd"/>
-            <w:r>
-              <w:rPr>
-                <w:rFonts w:ascii="Courier New" w:hAnsi="Courier New" w:cs="Courier New"/>
-                <w:sz w:val="24"/>
-                <w:szCs w:val="24"/>
-              </w:rPr>
-              <w:t>(</w:t>
-            </w:r>
-            <w:proofErr w:type="gramEnd"/>
-            <w:r>
-              <w:rPr>
-                <w:rFonts w:ascii="Courier New" w:hAnsi="Courier New" w:cs="Courier New"/>
-                <w:sz w:val="24"/>
-                <w:szCs w:val="24"/>
-              </w:rPr>
-              <w:t xml:space="preserve">x = </w:t>
+              <w:t xml:space="preserve">       mapping = aes(x = </w:t>
             </w:r>
             <w:r>
               <w:rPr>
@@ -503,55 +494,6 @@
             <w:r>
               <w:rPr>
                 <w:rFonts w:ascii="Courier New" w:hAnsi="Courier New" w:cs="Courier New"/>
-                <w:b/>
-                <w:bCs/>
-                <w:color w:val="000000" w:themeColor="text1"/>
-                <w:sz w:val="24"/>
-                <w:szCs w:val="24"/>
-              </w:rPr>
-              <w:t>,</w:t>
-            </w:r>
-            <w:r>
-              <w:rPr>
-                <w:rFonts w:ascii="Courier New" w:hAnsi="Courier New" w:cs="Courier New"/>
-                <w:b/>
-                <w:bCs/>
-                <w:color w:val="FF0000"/>
-                <w:sz w:val="24"/>
-                <w:szCs w:val="24"/>
-              </w:rPr>
-              <w:t xml:space="preserve"> </w:t>
-            </w:r>
-            <w:r>
-              <w:rPr>
-                <w:rFonts w:ascii="Courier New" w:hAnsi="Courier New" w:cs="Courier New"/>
-                <w:color w:val="000000" w:themeColor="text1"/>
-                <w:sz w:val="24"/>
-                <w:szCs w:val="24"/>
-              </w:rPr>
-              <w:t>y</w:t>
-            </w:r>
-            <w:r>
-              <w:rPr>
-                <w:rFonts w:ascii="Courier New" w:hAnsi="Courier New" w:cs="Courier New"/>
-                <w:color w:val="000000" w:themeColor="text1"/>
-                <w:sz w:val="24"/>
-                <w:szCs w:val="24"/>
-              </w:rPr>
-              <w:t xml:space="preserve"> = ..prop..</w:t>
-            </w:r>
-            <w:r>
-              <w:rPr>
-                <w:rFonts w:ascii="Courier New" w:hAnsi="Courier New" w:cs="Courier New"/>
-                <w:color w:val="000000" w:themeColor="text1"/>
-                <w:sz w:val="24"/>
-                <w:szCs w:val="24"/>
-              </w:rPr>
-              <w:t>, group = 1</w:t>
-            </w:r>
-            <w:r>
-              <w:rPr>
-                <w:rFonts w:ascii="Courier New" w:hAnsi="Courier New" w:cs="Courier New"/>
                 <w:sz w:val="24"/>
                 <w:szCs w:val="24"/>
               </w:rPr>
@@ -572,16 +514,7 @@
                 <w:sz w:val="24"/>
                 <w:szCs w:val="24"/>
               </w:rPr>
-              <w:t xml:space="preserve">  </w:t>
-            </w:r>
-            <w:proofErr w:type="spellStart"/>
-            <w:r>
-              <w:rPr>
-                <w:rFonts w:ascii="Courier New" w:hAnsi="Courier New" w:cs="Courier New"/>
-                <w:sz w:val="24"/>
-                <w:szCs w:val="24"/>
-              </w:rPr>
-              <w:t>geom_</w:t>
+              <w:t xml:space="preserve">  geom_</w:t>
             </w:r>
             <w:r>
               <w:rPr>
@@ -591,7 +524,6 @@
               </w:rPr>
               <w:t>bar</w:t>
             </w:r>
-            <w:proofErr w:type="spellEnd"/>
             <w:r>
               <w:rPr>
                 <w:rFonts w:ascii="Courier New" w:hAnsi="Courier New" w:cs="Courier New"/>
@@ -671,7 +603,47 @@
                 <w:sz w:val="24"/>
                 <w:szCs w:val="24"/>
               </w:rPr>
-              <w:t xml:space="preserve"> This bar plot has the variable names on the x-axis. If the names are squished, then you should use </w:t>
+              <w:t xml:space="preserve"> This b</w:t>
+            </w:r>
+            <w:r>
+              <w:rPr>
+                <w:rFonts w:asciiTheme="majorHAnsi" w:hAnsiTheme="majorHAnsi" w:cstheme="majorHAnsi"/>
+                <w:sz w:val="24"/>
+                <w:szCs w:val="24"/>
+              </w:rPr>
+              <w:t xml:space="preserve">ar plot has the variable names on the x-axis. </w:t>
+            </w:r>
+            <w:r>
+              <w:rPr>
+                <w:rFonts w:asciiTheme="majorHAnsi" w:hAnsiTheme="majorHAnsi" w:cstheme="majorHAnsi"/>
+                <w:sz w:val="24"/>
+                <w:szCs w:val="24"/>
+              </w:rPr>
+              <w:t xml:space="preserve">If </w:t>
+            </w:r>
+            <w:r>
+              <w:rPr>
+                <w:rFonts w:asciiTheme="majorHAnsi" w:hAnsiTheme="majorHAnsi" w:cstheme="majorHAnsi"/>
+                <w:sz w:val="24"/>
+                <w:szCs w:val="24"/>
+              </w:rPr>
+              <w:t xml:space="preserve">the names are squished, then you should </w:t>
+            </w:r>
+            <w:r>
+              <w:rPr>
+                <w:rFonts w:asciiTheme="majorHAnsi" w:hAnsiTheme="majorHAnsi" w:cstheme="majorHAnsi"/>
+                <w:sz w:val="24"/>
+                <w:szCs w:val="24"/>
+              </w:rPr>
+              <w:t>u</w:t>
+            </w:r>
+            <w:r>
+              <w:rPr>
+                <w:rFonts w:asciiTheme="majorHAnsi" w:hAnsiTheme="majorHAnsi" w:cstheme="majorHAnsi"/>
+                <w:sz w:val="24"/>
+                <w:szCs w:val="24"/>
+              </w:rPr>
+              <w:t xml:space="preserve">se </w:t>
             </w:r>
             <w:r>
               <w:rPr>
@@ -722,7 +694,6 @@
           </w:p>
           <w:p>
             <w:pPr>
-              <w:jc w:val="center"/>
               <w:rPr>
                 <w:b/>
                 <w:bCs/>
@@ -755,7 +726,7 @@
                 <w:sz w:val="28"/>
                 <w:szCs w:val="28"/>
               </w:rPr>
-              <w:t>Plotting a Two-Variable Bar Plot</w:t>
+              <w:t>Plotting a One-Variable Bar Plot with Proportions</w:t>
             </w:r>
           </w:p>
           <w:p>
@@ -777,23 +748,13 @@
                 <w:szCs w:val="24"/>
               </w:rPr>
             </w:pPr>
-            <w:proofErr w:type="spellStart"/>
-            <w:r>
-              <w:rPr>
-                <w:rFonts w:ascii="Courier New" w:hAnsi="Courier New" w:cs="Courier New"/>
-                <w:sz w:val="24"/>
-                <w:szCs w:val="24"/>
-              </w:rPr>
-              <w:t>ggplot</w:t>
-            </w:r>
-            <w:proofErr w:type="spellEnd"/>
-            <w:r>
-              <w:rPr>
-                <w:rFonts w:ascii="Courier New" w:hAnsi="Courier New" w:cs="Courier New"/>
-                <w:sz w:val="24"/>
-                <w:szCs w:val="24"/>
-              </w:rPr>
-              <w:t xml:space="preserve">(data = </w:t>
+            <w:r>
+              <w:rPr>
+                <w:rFonts w:ascii="Courier New" w:hAnsi="Courier New" w:cs="Courier New"/>
+                <w:sz w:val="24"/>
+                <w:szCs w:val="24"/>
+              </w:rPr>
+              <w:t xml:space="preserve">ggplot(data = </w:t>
             </w:r>
             <w:r>
               <w:rPr>
@@ -817,7 +778,6 @@
             <w:pPr>
               <w:rPr>
                 <w:rFonts w:ascii="Courier New" w:hAnsi="Courier New" w:cs="Courier New"/>
-                <w:color w:val="FF0000"/>
                 <w:sz w:val="24"/>
                 <w:szCs w:val="24"/>
               </w:rPr>
@@ -830,103 +790,81 @@
               </w:rPr>
               <w:t xml:space="preserve">       mapping = </w:t>
             </w:r>
-            <w:proofErr w:type="spellStart"/>
-            <w:r>
-              <w:rPr>
-                <w:rFonts w:ascii="Courier New" w:hAnsi="Courier New" w:cs="Courier New"/>
-                <w:sz w:val="24"/>
-                <w:szCs w:val="24"/>
-              </w:rPr>
-              <w:t>aes</w:t>
-            </w:r>
-            <w:proofErr w:type="spellEnd"/>
-            <w:r>
-              <w:rPr>
-                <w:rFonts w:ascii="Courier New" w:hAnsi="Courier New" w:cs="Courier New"/>
-                <w:sz w:val="24"/>
-                <w:szCs w:val="24"/>
-              </w:rPr>
-              <w:t xml:space="preserve">(x = </w:t>
-            </w:r>
-            <w:r>
-              <w:rPr>
-                <w:rFonts w:ascii="Courier New" w:hAnsi="Courier New" w:cs="Courier New"/>
-                <w:color w:val="FF0000"/>
-                <w:sz w:val="24"/>
-                <w:szCs w:val="24"/>
-              </w:rPr>
-              <w:t>&lt;NAME OF VARIABLE</w:t>
-            </w:r>
-            <w:r>
-              <w:rPr>
-                <w:rFonts w:ascii="Courier New" w:hAnsi="Courier New" w:cs="Courier New"/>
-                <w:color w:val="FF0000"/>
-                <w:sz w:val="24"/>
-                <w:szCs w:val="24"/>
-              </w:rPr>
-              <w:t xml:space="preserve"> 1</w:t>
-            </w:r>
-            <w:r>
-              <w:rPr>
-                <w:rFonts w:ascii="Courier New" w:hAnsi="Courier New" w:cs="Courier New"/>
-                <w:color w:val="FF0000"/>
-                <w:sz w:val="24"/>
-                <w:szCs w:val="24"/>
-              </w:rPr>
-              <w:t>&gt;</w:t>
-            </w:r>
-            <w:r>
-              <w:rPr>
-                <w:rFonts w:ascii="Courier New" w:hAnsi="Courier New" w:cs="Courier New"/>
-                <w:color w:val="FF0000"/>
-                <w:sz w:val="24"/>
-                <w:szCs w:val="24"/>
-              </w:rPr>
-              <w:t xml:space="preserve">, </w:t>
-            </w:r>
-          </w:p>
-          <w:p>
-            <w:pPr>
-              <w:rPr>
-                <w:rFonts w:ascii="Courier New" w:hAnsi="Courier New" w:cs="Courier New"/>
-                <w:sz w:val="24"/>
-                <w:szCs w:val="24"/>
-              </w:rPr>
-            </w:pPr>
-            <w:r>
-              <w:rPr>
-                <w:rFonts w:ascii="Courier New" w:hAnsi="Courier New" w:cs="Courier New"/>
-                <w:sz w:val="24"/>
-                <w:szCs w:val="24"/>
-              </w:rPr>
-              <w:t xml:space="preserve">                     fill = </w:t>
-            </w:r>
-            <w:r>
-              <w:rPr>
-                <w:rFonts w:ascii="Courier New" w:hAnsi="Courier New" w:cs="Courier New"/>
-                <w:color w:val="FF0000"/>
-                <w:sz w:val="24"/>
-                <w:szCs w:val="24"/>
-              </w:rPr>
-              <w:t>&lt;NAME OF VARIABLE</w:t>
-            </w:r>
-            <w:r>
-              <w:rPr>
-                <w:rFonts w:ascii="Courier New" w:hAnsi="Courier New" w:cs="Courier New"/>
-                <w:color w:val="FF0000"/>
-                <w:sz w:val="24"/>
-                <w:szCs w:val="24"/>
-              </w:rPr>
-              <w:t xml:space="preserve"> 2</w:t>
-            </w:r>
-            <w:r>
-              <w:rPr>
-                <w:rFonts w:ascii="Courier New" w:hAnsi="Courier New" w:cs="Courier New"/>
-                <w:color w:val="FF0000"/>
-                <w:sz w:val="24"/>
-                <w:szCs w:val="24"/>
-              </w:rPr>
-              <w:t>&gt;</w:t>
+            <w:proofErr w:type="gramStart"/>
+            <w:r>
+              <w:rPr>
+                <w:rFonts w:ascii="Courier New" w:hAnsi="Courier New" w:cs="Courier New"/>
+                <w:sz w:val="24"/>
+                <w:szCs w:val="24"/>
+              </w:rPr>
+              <w:t>aes(</w:t>
+            </w:r>
+            <w:proofErr w:type="gramEnd"/>
+            <w:r>
+              <w:rPr>
+                <w:rFonts w:ascii="Courier New" w:hAnsi="Courier New" w:cs="Courier New"/>
+                <w:sz w:val="24"/>
+                <w:szCs w:val="24"/>
+              </w:rPr>
+              <w:t xml:space="preserve">x = </w:t>
+            </w:r>
+            <w:r>
+              <w:rPr>
+                <w:rFonts w:ascii="Courier New" w:hAnsi="Courier New" w:cs="Courier New"/>
+                <w:color w:val="FF0000"/>
+                <w:sz w:val="24"/>
+                <w:szCs w:val="24"/>
+              </w:rPr>
+              <w:t>&lt;NAME OF VARIABLE&gt;</w:t>
+            </w:r>
+            <w:r>
+              <w:rPr>
+                <w:rFonts w:ascii="Courier New" w:hAnsi="Courier New" w:cs="Courier New"/>
+                <w:b/>
+                <w:bCs/>
+                <w:color w:val="000000" w:themeColor="text1"/>
+                <w:sz w:val="24"/>
+                <w:szCs w:val="24"/>
+              </w:rPr>
+              <w:t>,</w:t>
+            </w:r>
+            <w:r>
+              <w:rPr>
+                <w:rFonts w:ascii="Courier New" w:hAnsi="Courier New" w:cs="Courier New"/>
+                <w:b/>
+                <w:bCs/>
+                <w:color w:val="FF0000"/>
+                <w:sz w:val="24"/>
+                <w:szCs w:val="24"/>
+              </w:rPr>
+              <w:t xml:space="preserve"> </w:t>
+            </w:r>
+            <w:r>
+              <w:rPr>
+                <w:rFonts w:ascii="Courier New" w:hAnsi="Courier New" w:cs="Courier New"/>
+                <w:color w:val="000000" w:themeColor="text1"/>
+                <w:sz w:val="24"/>
+                <w:szCs w:val="24"/>
+              </w:rPr>
+              <w:t>y</w:t>
+            </w:r>
+            <w:r>
+              <w:rPr>
+                <w:rFonts w:ascii="Courier New" w:hAnsi="Courier New" w:cs="Courier New"/>
+                <w:color w:val="000000" w:themeColor="text1"/>
+                <w:sz w:val="24"/>
+                <w:szCs w:val="24"/>
+              </w:rPr>
+              <w:t xml:space="preserve"> = ..prop..</w:t>
+            </w:r>
+            <w:r>
+              <w:rPr>
+                <w:rFonts w:ascii="Courier New" w:hAnsi="Courier New" w:cs="Courier New"/>
+                <w:color w:val="000000" w:themeColor="text1"/>
+                <w:sz w:val="24"/>
+                <w:szCs w:val="24"/>
+              </w:rPr>
+              <w:t>, group = 1</w:t>
             </w:r>
             <w:r>
               <w:rPr>
@@ -951,16 +889,7 @@
                 <w:sz w:val="24"/>
                 <w:szCs w:val="24"/>
               </w:rPr>
-              <w:t xml:space="preserve">  </w:t>
-            </w:r>
-            <w:proofErr w:type="spellStart"/>
-            <w:r>
-              <w:rPr>
-                <w:rFonts w:ascii="Courier New" w:hAnsi="Courier New" w:cs="Courier New"/>
-                <w:sz w:val="24"/>
-                <w:szCs w:val="24"/>
-              </w:rPr>
-              <w:t>geom_</w:t>
+              <w:t xml:space="preserve">  geom_</w:t>
             </w:r>
             <w:r>
               <w:rPr>
@@ -970,74 +899,30 @@
               </w:rPr>
               <w:t>bar</w:t>
             </w:r>
-            <w:proofErr w:type="spellEnd"/>
-            <w:r>
-              <w:rPr>
-                <w:rFonts w:ascii="Courier New" w:hAnsi="Courier New" w:cs="Courier New"/>
-                <w:sz w:val="24"/>
-                <w:szCs w:val="24"/>
-              </w:rPr>
-              <w:t>(</w:t>
-            </w:r>
-            <w:r>
-              <w:rPr>
-                <w:rFonts w:ascii="Courier New" w:hAnsi="Courier New" w:cs="Courier New"/>
-                <w:sz w:val="24"/>
-                <w:szCs w:val="24"/>
-              </w:rPr>
-              <w:t xml:space="preserve">position = </w:t>
-            </w:r>
-            <w:r>
-              <w:rPr>
-                <w:rFonts w:ascii="Courier New" w:hAnsi="Courier New" w:cs="Courier New"/>
-                <w:color w:val="00B050"/>
-                <w:sz w:val="24"/>
-                <w:szCs w:val="24"/>
-              </w:rPr>
-              <w:t>“stack”</w:t>
-            </w:r>
-            <w:r>
-              <w:rPr>
-                <w:rFonts w:ascii="Courier New" w:hAnsi="Courier New" w:cs="Courier New"/>
-                <w:sz w:val="24"/>
-                <w:szCs w:val="24"/>
-              </w:rPr>
-              <w:t xml:space="preserve">) + </w:t>
-            </w:r>
-          </w:p>
-          <w:p>
-            <w:pPr>
-              <w:rPr>
-                <w:rFonts w:ascii="Courier New" w:hAnsi="Courier New" w:cs="Courier New"/>
-                <w:sz w:val="24"/>
-                <w:szCs w:val="24"/>
-              </w:rPr>
-            </w:pPr>
-            <w:r>
-              <w:rPr>
-                <w:rFonts w:ascii="Courier New" w:hAnsi="Courier New" w:cs="Courier New"/>
-                <w:sz w:val="24"/>
-                <w:szCs w:val="24"/>
-              </w:rPr>
-              <w:t xml:space="preserve">  </w:t>
-            </w:r>
-            <w:proofErr w:type="gramStart"/>
-            <w:r>
-              <w:rPr>
-                <w:rFonts w:ascii="Courier New" w:hAnsi="Courier New" w:cs="Courier New"/>
-                <w:sz w:val="24"/>
-                <w:szCs w:val="24"/>
-              </w:rPr>
-              <w:t>labs(</w:t>
-            </w:r>
-            <w:proofErr w:type="gramEnd"/>
-            <w:r>
-              <w:rPr>
-                <w:rFonts w:ascii="Courier New" w:hAnsi="Courier New" w:cs="Courier New"/>
-                <w:sz w:val="24"/>
-                <w:szCs w:val="24"/>
-              </w:rPr>
-              <w:t>x = "</w:t>
+            <w:r>
+              <w:rPr>
+                <w:rFonts w:ascii="Courier New" w:hAnsi="Courier New" w:cs="Courier New"/>
+                <w:sz w:val="24"/>
+                <w:szCs w:val="24"/>
+              </w:rPr>
+              <w:t xml:space="preserve">() + </w:t>
+            </w:r>
+          </w:p>
+          <w:p>
+            <w:pPr>
+              <w:rPr>
+                <w:rFonts w:ascii="Courier New" w:hAnsi="Courier New" w:cs="Courier New"/>
+                <w:sz w:val="24"/>
+                <w:szCs w:val="24"/>
+              </w:rPr>
+            </w:pPr>
+            <w:r>
+              <w:rPr>
+                <w:rFonts w:ascii="Courier New" w:hAnsi="Courier New" w:cs="Courier New"/>
+                <w:sz w:val="24"/>
+                <w:szCs w:val="24"/>
+              </w:rPr>
+              <w:t xml:space="preserve">  labs(x = "</w:t>
             </w:r>
             <w:r>
               <w:rPr>
@@ -1054,192 +939,97 @@
                 <w:sz w:val="24"/>
                 <w:szCs w:val="24"/>
               </w:rPr>
-              <w:t>"</w:t>
-            </w:r>
-            <w:r>
-              <w:rPr>
-                <w:rFonts w:ascii="Courier New" w:hAnsi="Courier New" w:cs="Courier New"/>
-                <w:sz w:val="24"/>
-                <w:szCs w:val="24"/>
-              </w:rPr>
-              <w:t xml:space="preserve">, </w:t>
-            </w:r>
-          </w:p>
-          <w:p>
-            <w:pPr>
-              <w:rPr>
-                <w:rFonts w:ascii="Courier New" w:hAnsi="Courier New" w:cs="Courier New"/>
-                <w:sz w:val="24"/>
-                <w:szCs w:val="24"/>
-              </w:rPr>
-            </w:pPr>
-            <w:r>
-              <w:rPr>
-                <w:rFonts w:ascii="Courier New" w:hAnsi="Courier New" w:cs="Courier New"/>
-                <w:sz w:val="24"/>
-                <w:szCs w:val="24"/>
-              </w:rPr>
-              <w:t xml:space="preserve">       fill</w:t>
-            </w:r>
-            <w:r>
-              <w:rPr>
-                <w:rFonts w:ascii="Courier New" w:hAnsi="Courier New" w:cs="Courier New"/>
-                <w:sz w:val="24"/>
-                <w:szCs w:val="24"/>
-              </w:rPr>
-              <w:t xml:space="preserve"> = "</w:t>
-            </w:r>
-            <w:r>
-              <w:rPr>
-                <w:rFonts w:ascii="Courier New" w:hAnsi="Courier New" w:cs="Courier New"/>
-                <w:color w:val="FF0000"/>
-                <w:sz w:val="24"/>
-                <w:szCs w:val="24"/>
-              </w:rPr>
-              <w:t xml:space="preserve">&lt;TITLE FOR THE </w:t>
-            </w:r>
-            <w:r>
-              <w:rPr>
-                <w:rFonts w:ascii="Courier New" w:hAnsi="Courier New" w:cs="Courier New"/>
-                <w:color w:val="FF0000"/>
-                <w:sz w:val="24"/>
-                <w:szCs w:val="24"/>
-              </w:rPr>
-              <w:t>COLOR LEGEND</w:t>
-            </w:r>
-            <w:r>
-              <w:rPr>
-                <w:rFonts w:ascii="Courier New" w:hAnsi="Courier New" w:cs="Courier New"/>
-                <w:sz w:val="24"/>
-                <w:szCs w:val="24"/>
-              </w:rPr>
-              <w:t>"</w:t>
-            </w:r>
-            <w:r>
-              <w:rPr>
-                <w:rFonts w:ascii="Courier New" w:hAnsi="Courier New" w:cs="Courier New"/>
-                <w:sz w:val="24"/>
-                <w:szCs w:val="24"/>
-              </w:rPr>
-              <w:t>)</w:t>
-            </w:r>
-          </w:p>
-          <w:p>
-            <w:pPr>
-              <w:rPr>
-                <w:b/>
-                <w:bCs/>
-                <w:sz w:val="28"/>
-                <w:szCs w:val="28"/>
-              </w:rPr>
-            </w:pPr>
-          </w:p>
-          <w:p>
-            <w:r>
-              <w:rPr>
+              <w:t>")</w:t>
+            </w:r>
+          </w:p>
+          <w:p>
+            <w:pPr>
+              <w:rPr>
+                <w:b/>
+                <w:bCs/>
+                <w:sz w:val="28"/>
+                <w:szCs w:val="28"/>
+              </w:rPr>
+            </w:pPr>
+          </w:p>
+          <w:p>
+            <w:pPr>
+              <w:rPr>
+                <w:rFonts w:ascii="Courier New" w:hAnsi="Courier New" w:cs="Courier New"/>
+                <w:sz w:val="24"/>
+                <w:szCs w:val="24"/>
+              </w:rPr>
+            </w:pPr>
+            <w:r>
+              <w:rPr>
+                <w:rFonts w:asciiTheme="majorHAnsi" w:hAnsiTheme="majorHAnsi" w:cstheme="majorHAnsi"/>
                 <w:b/>
                 <w:bCs/>
                 <w:i/>
                 <w:iCs/>
+                <w:sz w:val="24"/>
+                <w:szCs w:val="24"/>
               </w:rPr>
               <w:t>Note:</w:t>
             </w:r>
             <w:r>
+              <w:rPr>
+                <w:rFonts w:asciiTheme="majorHAnsi" w:hAnsiTheme="majorHAnsi" w:cstheme="majorHAnsi"/>
+                <w:sz w:val="24"/>
+                <w:szCs w:val="24"/>
+              </w:rPr>
+              <w:t xml:space="preserve"> This bar plot has the variable names on the x-axis. If the names are squished, then you should use </w:t>
+            </w:r>
+            <w:r>
+              <w:rPr>
+                <w:rFonts w:ascii="Courier New" w:hAnsi="Courier New" w:cs="Courier New"/>
+                <w:b/>
+                <w:bCs/>
+                <w:sz w:val="24"/>
+                <w:szCs w:val="24"/>
+              </w:rPr>
+              <w:t>y =</w:t>
+            </w:r>
+            <w:r>
+              <w:rPr>
+                <w:rFonts w:asciiTheme="majorHAnsi" w:hAnsiTheme="majorHAnsi" w:cstheme="majorHAnsi"/>
+                <w:sz w:val="24"/>
+                <w:szCs w:val="24"/>
+              </w:rPr>
+              <w:t xml:space="preserve"> instead of </w:t>
+            </w:r>
+            <w:r>
+              <w:rPr>
+                <w:rFonts w:ascii="Courier New" w:hAnsi="Courier New" w:cs="Courier New"/>
+                <w:b/>
+                <w:bCs/>
+                <w:sz w:val="24"/>
+                <w:szCs w:val="24"/>
+              </w:rPr>
+              <w:t>x =</w:t>
+            </w:r>
+            <w:r>
+              <w:rPr>
+                <w:rFonts w:ascii="Courier New" w:hAnsi="Courier New" w:cs="Courier New"/>
+                <w:b/>
+                <w:bCs/>
+                <w:sz w:val="24"/>
+                <w:szCs w:val="24"/>
+              </w:rPr>
               <w:t xml:space="preserve"> </w:t>
             </w:r>
             <w:r>
-              <w:t xml:space="preserve">You should fill by whichever variable has </w:t>
-            </w:r>
-            <w:r>
-              <w:rPr>
-                <w:b/>
-                <w:bCs/>
-              </w:rPr>
-              <w:t>fewer</w:t>
-            </w:r>
-            <w:r>
-              <w:t xml:space="preserve"> values. </w:t>
-            </w:r>
-          </w:p>
-          <w:p>
-            <w:r>
-              <w:rPr>
-                <w:b/>
-                <w:bCs/>
-                <w:i/>
-                <w:iCs/>
-              </w:rPr>
-              <w:t>Note:</w:t>
-            </w:r>
-            <w:r>
-              <w:rPr>
-                <w:b/>
-                <w:bCs/>
-                <w:i/>
-                <w:iCs/>
-              </w:rPr>
-              <w:t xml:space="preserve"> </w:t>
-            </w:r>
-            <w:r>
-              <w:t xml:space="preserve">If you want a side-by-side bar plot you need to change </w:t>
-            </w:r>
-            <w:r>
-              <w:rPr>
-                <w:rFonts w:ascii="Courier New" w:hAnsi="Courier New" w:cs="Courier New"/>
-                <w:color w:val="00B050"/>
-                <w:sz w:val="20"/>
-                <w:szCs w:val="20"/>
-              </w:rPr>
-              <w:t>position</w:t>
-            </w:r>
-            <w:r>
-              <w:t xml:space="preserve"> to </w:t>
-            </w:r>
-            <w:r>
-              <w:rPr>
-                <w:color w:val="00B050"/>
-              </w:rPr>
-              <w:t>“dodge”</w:t>
-            </w:r>
-            <w:r>
-              <w:t xml:space="preserve">. If you want a filled bar plot, you need change </w:t>
-            </w:r>
-            <w:r>
-              <w:rPr>
-                <w:rFonts w:ascii="Courier New" w:hAnsi="Courier New" w:cs="Courier New"/>
-                <w:color w:val="00B050"/>
-                <w:sz w:val="20"/>
-                <w:szCs w:val="20"/>
-              </w:rPr>
-              <w:t>position</w:t>
-            </w:r>
-            <w:r>
-              <w:t xml:space="preserve"> to </w:t>
-            </w:r>
-            <w:r>
-              <w:rPr>
-                <w:color w:val="00B050"/>
-              </w:rPr>
-              <w:t>“</w:t>
-            </w:r>
-            <w:r>
-              <w:rPr>
-                <w:color w:val="00B050"/>
-              </w:rPr>
-              <w:t>fill</w:t>
-            </w:r>
-            <w:r>
-              <w:rPr>
-                <w:color w:val="00B050"/>
-              </w:rPr>
-              <w:t>”</w:t>
-            </w:r>
-            <w:r>
+              <w:rPr>
+                <w:rFonts w:asciiTheme="majorHAnsi" w:hAnsiTheme="majorHAnsi" w:cstheme="majorHAnsi"/>
+                <w:sz w:val="24"/>
+                <w:szCs w:val="24"/>
+              </w:rPr>
               <w:t>.</w:t>
             </w:r>
           </w:p>
           <w:p>
             <w:pPr>
+              <w:jc w:val="center"/>
               <w:rPr>
                 <w:b/>
                 <w:bCs/>
@@ -1272,6 +1062,486 @@
                 <w:sz w:val="28"/>
                 <w:szCs w:val="28"/>
               </w:rPr>
+              <w:t>Plotting a Two-Variable Bar Plot</w:t>
+            </w:r>
+          </w:p>
+          <w:p>
+            <w:pPr>
+              <w:jc w:val="center"/>
+              <w:rPr>
+                <w:b/>
+                <w:bCs/>
+                <w:sz w:val="28"/>
+                <w:szCs w:val="28"/>
+              </w:rPr>
+            </w:pPr>
+          </w:p>
+          <w:p>
+            <w:pPr>
+              <w:rPr>
+                <w:rFonts w:ascii="Courier New" w:hAnsi="Courier New" w:cs="Courier New"/>
+                <w:sz w:val="24"/>
+                <w:szCs w:val="24"/>
+              </w:rPr>
+            </w:pPr>
+            <w:r>
+              <w:rPr>
+                <w:rFonts w:ascii="Courier New" w:hAnsi="Courier New" w:cs="Courier New"/>
+                <w:sz w:val="24"/>
+                <w:szCs w:val="24"/>
+              </w:rPr>
+              <w:t xml:space="preserve">ggplot(data = </w:t>
+            </w:r>
+            <w:r>
+              <w:rPr>
+                <w:rFonts w:ascii="Courier New" w:hAnsi="Courier New" w:cs="Courier New"/>
+                <w:color w:val="FF0000"/>
+                <w:sz w:val="24"/>
+                <w:szCs w:val="24"/>
+              </w:rPr>
+              <w:t>&lt;NAME OF DATASET&gt;</w:t>
+            </w:r>
+            <w:r>
+              <w:rPr>
+                <w:rFonts w:ascii="Courier New" w:hAnsi="Courier New" w:cs="Courier New"/>
+                <w:sz w:val="24"/>
+                <w:szCs w:val="24"/>
+              </w:rPr>
+              <w:t xml:space="preserve">, </w:t>
+            </w:r>
+          </w:p>
+          <w:p>
+            <w:pPr>
+              <w:rPr>
+                <w:rFonts w:ascii="Courier New" w:hAnsi="Courier New" w:cs="Courier New"/>
+                <w:color w:val="FF0000"/>
+                <w:sz w:val="24"/>
+                <w:szCs w:val="24"/>
+              </w:rPr>
+            </w:pPr>
+            <w:r>
+              <w:rPr>
+                <w:rFonts w:ascii="Courier New" w:hAnsi="Courier New" w:cs="Courier New"/>
+                <w:sz w:val="24"/>
+                <w:szCs w:val="24"/>
+              </w:rPr>
+              <w:t xml:space="preserve">       mapping = aes(x = </w:t>
+            </w:r>
+            <w:r>
+              <w:rPr>
+                <w:rFonts w:ascii="Courier New" w:hAnsi="Courier New" w:cs="Courier New"/>
+                <w:color w:val="FF0000"/>
+                <w:sz w:val="24"/>
+                <w:szCs w:val="24"/>
+              </w:rPr>
+              <w:t>&lt;NAME OF VARIABLE</w:t>
+            </w:r>
+            <w:r>
+              <w:rPr>
+                <w:rFonts w:ascii="Courier New" w:hAnsi="Courier New" w:cs="Courier New"/>
+                <w:color w:val="FF0000"/>
+                <w:sz w:val="24"/>
+                <w:szCs w:val="24"/>
+              </w:rPr>
+              <w:t xml:space="preserve"> 1</w:t>
+            </w:r>
+            <w:r>
+              <w:rPr>
+                <w:rFonts w:ascii="Courier New" w:hAnsi="Courier New" w:cs="Courier New"/>
+                <w:color w:val="FF0000"/>
+                <w:sz w:val="24"/>
+                <w:szCs w:val="24"/>
+              </w:rPr>
+              <w:t>&gt;</w:t>
+            </w:r>
+            <w:r>
+              <w:rPr>
+                <w:rFonts w:ascii="Courier New" w:hAnsi="Courier New" w:cs="Courier New"/>
+                <w:color w:val="FF0000"/>
+                <w:sz w:val="24"/>
+                <w:szCs w:val="24"/>
+              </w:rPr>
+              <w:t xml:space="preserve">, </w:t>
+            </w:r>
+          </w:p>
+          <w:p>
+            <w:pPr>
+              <w:rPr>
+                <w:rFonts w:ascii="Courier New" w:hAnsi="Courier New" w:cs="Courier New"/>
+                <w:sz w:val="24"/>
+                <w:szCs w:val="24"/>
+              </w:rPr>
+            </w:pPr>
+            <w:r>
+              <w:rPr>
+                <w:rFonts w:ascii="Courier New" w:hAnsi="Courier New" w:cs="Courier New"/>
+                <w:sz w:val="24"/>
+                <w:szCs w:val="24"/>
+              </w:rPr>
+              <w:t xml:space="preserve">                     fill = </w:t>
+            </w:r>
+            <w:r>
+              <w:rPr>
+                <w:rFonts w:ascii="Courier New" w:hAnsi="Courier New" w:cs="Courier New"/>
+                <w:color w:val="FF0000"/>
+                <w:sz w:val="24"/>
+                <w:szCs w:val="24"/>
+              </w:rPr>
+              <w:t>&lt;NAME OF VARIABLE</w:t>
+            </w:r>
+            <w:r>
+              <w:rPr>
+                <w:rFonts w:ascii="Courier New" w:hAnsi="Courier New" w:cs="Courier New"/>
+                <w:color w:val="FF0000"/>
+                <w:sz w:val="24"/>
+                <w:szCs w:val="24"/>
+              </w:rPr>
+              <w:t xml:space="preserve"> 2</w:t>
+            </w:r>
+            <w:r>
+              <w:rPr>
+                <w:rFonts w:ascii="Courier New" w:hAnsi="Courier New" w:cs="Courier New"/>
+                <w:color w:val="FF0000"/>
+                <w:sz w:val="24"/>
+                <w:szCs w:val="24"/>
+              </w:rPr>
+              <w:t>&gt;</w:t>
+            </w:r>
+            <w:r>
+              <w:rPr>
+                <w:rFonts w:ascii="Courier New" w:hAnsi="Courier New" w:cs="Courier New"/>
+                <w:sz w:val="24"/>
+                <w:szCs w:val="24"/>
+              </w:rPr>
+              <w:t xml:space="preserve">)) + </w:t>
+            </w:r>
+          </w:p>
+          <w:p>
+            <w:pPr>
+              <w:rPr>
+                <w:rFonts w:ascii="Courier New" w:hAnsi="Courier New" w:cs="Courier New"/>
+                <w:sz w:val="24"/>
+                <w:szCs w:val="24"/>
+              </w:rPr>
+            </w:pPr>
+            <w:r>
+              <w:rPr>
+                <w:rFonts w:ascii="Courier New" w:hAnsi="Courier New" w:cs="Courier New"/>
+                <w:sz w:val="24"/>
+                <w:szCs w:val="24"/>
+              </w:rPr>
+              <w:t xml:space="preserve">  geom_</w:t>
+            </w:r>
+            <w:r>
+              <w:rPr>
+                <w:rFonts w:ascii="Courier New" w:hAnsi="Courier New" w:cs="Courier New"/>
+                <w:sz w:val="24"/>
+                <w:szCs w:val="24"/>
+              </w:rPr>
+              <w:t>bar</w:t>
+            </w:r>
+            <w:r>
+              <w:rPr>
+                <w:rFonts w:ascii="Courier New" w:hAnsi="Courier New" w:cs="Courier New"/>
+                <w:sz w:val="24"/>
+                <w:szCs w:val="24"/>
+              </w:rPr>
+              <w:t>(</w:t>
+            </w:r>
+            <w:r>
+              <w:rPr>
+                <w:rFonts w:ascii="Courier New" w:hAnsi="Courier New" w:cs="Courier New"/>
+                <w:sz w:val="24"/>
+                <w:szCs w:val="24"/>
+              </w:rPr>
+              <w:t xml:space="preserve">position = </w:t>
+            </w:r>
+            <w:r>
+              <w:rPr>
+                <w:rFonts w:ascii="Courier New" w:hAnsi="Courier New" w:cs="Courier New"/>
+                <w:color w:val="00B050"/>
+                <w:sz w:val="24"/>
+                <w:szCs w:val="24"/>
+              </w:rPr>
+              <w:t>“stack”</w:t>
+            </w:r>
+            <w:r>
+              <w:rPr>
+                <w:rFonts w:ascii="Courier New" w:hAnsi="Courier New" w:cs="Courier New"/>
+                <w:sz w:val="24"/>
+                <w:szCs w:val="24"/>
+              </w:rPr>
+              <w:t xml:space="preserve">) + </w:t>
+            </w:r>
+          </w:p>
+          <w:p>
+            <w:pPr>
+              <w:rPr>
+                <w:rFonts w:ascii="Courier New" w:hAnsi="Courier New" w:cs="Courier New"/>
+                <w:sz w:val="24"/>
+                <w:szCs w:val="24"/>
+              </w:rPr>
+            </w:pPr>
+            <w:r>
+              <w:rPr>
+                <w:rFonts w:ascii="Courier New" w:hAnsi="Courier New" w:cs="Courier New"/>
+                <w:sz w:val="24"/>
+                <w:szCs w:val="24"/>
+              </w:rPr>
+              <w:t xml:space="preserve">  </w:t>
+            </w:r>
+            <w:proofErr w:type="gramStart"/>
+            <w:r>
+              <w:rPr>
+                <w:rFonts w:ascii="Courier New" w:hAnsi="Courier New" w:cs="Courier New"/>
+                <w:sz w:val="24"/>
+                <w:szCs w:val="24"/>
+              </w:rPr>
+              <w:t>labs(</w:t>
+            </w:r>
+            <w:proofErr w:type="gramEnd"/>
+            <w:r>
+              <w:rPr>
+                <w:rFonts w:ascii="Courier New" w:hAnsi="Courier New" w:cs="Courier New"/>
+                <w:sz w:val="24"/>
+                <w:szCs w:val="24"/>
+              </w:rPr>
+              <w:t>x = "</w:t>
+            </w:r>
+            <w:r>
+              <w:rPr>
+                <w:rFonts w:ascii="Courier New" w:hAnsi="Courier New" w:cs="Courier New"/>
+                <w:color w:val="FF0000"/>
+                <w:sz w:val="24"/>
+                <w:szCs w:val="24"/>
+              </w:rPr>
+              <w:t>&lt;TITLE FOR THE X-AXIS&gt;</w:t>
+            </w:r>
+            <w:r>
+              <w:rPr>
+                <w:rFonts w:ascii="Courier New" w:hAnsi="Courier New" w:cs="Courier New"/>
+                <w:sz w:val="24"/>
+                <w:szCs w:val="24"/>
+              </w:rPr>
+              <w:t>"</w:t>
+            </w:r>
+            <w:r>
+              <w:rPr>
+                <w:rFonts w:ascii="Courier New" w:hAnsi="Courier New" w:cs="Courier New"/>
+                <w:sz w:val="24"/>
+                <w:szCs w:val="24"/>
+              </w:rPr>
+              <w:t xml:space="preserve">, </w:t>
+            </w:r>
+          </w:p>
+          <w:p>
+            <w:pPr>
+              <w:rPr>
+                <w:rFonts w:ascii="Courier New" w:hAnsi="Courier New" w:cs="Courier New"/>
+                <w:sz w:val="24"/>
+                <w:szCs w:val="24"/>
+              </w:rPr>
+            </w:pPr>
+            <w:r>
+              <w:rPr>
+                <w:rFonts w:ascii="Courier New" w:hAnsi="Courier New" w:cs="Courier New"/>
+                <w:sz w:val="24"/>
+                <w:szCs w:val="24"/>
+              </w:rPr>
+              <w:t xml:space="preserve">       fill</w:t>
+            </w:r>
+            <w:r>
+              <w:rPr>
+                <w:rFonts w:ascii="Courier New" w:hAnsi="Courier New" w:cs="Courier New"/>
+                <w:sz w:val="24"/>
+                <w:szCs w:val="24"/>
+              </w:rPr>
+              <w:t xml:space="preserve"> = "</w:t>
+            </w:r>
+            <w:r>
+              <w:rPr>
+                <w:rFonts w:ascii="Courier New" w:hAnsi="Courier New" w:cs="Courier New"/>
+                <w:color w:val="FF0000"/>
+                <w:sz w:val="24"/>
+                <w:szCs w:val="24"/>
+              </w:rPr>
+              <w:t xml:space="preserve">&lt;TITLE FOR THE </w:t>
+            </w:r>
+            <w:r>
+              <w:rPr>
+                <w:rFonts w:ascii="Courier New" w:hAnsi="Courier New" w:cs="Courier New"/>
+                <w:color w:val="FF0000"/>
+                <w:sz w:val="24"/>
+                <w:szCs w:val="24"/>
+              </w:rPr>
+              <w:t>COLOR LEGEND</w:t>
+            </w:r>
+            <w:r>
+              <w:rPr>
+                <w:rFonts w:ascii="Courier New" w:hAnsi="Courier New" w:cs="Courier New"/>
+                <w:sz w:val="24"/>
+                <w:szCs w:val="24"/>
+              </w:rPr>
+              <w:t>"</w:t>
+            </w:r>
+            <w:r>
+              <w:rPr>
+                <w:rFonts w:ascii="Courier New" w:hAnsi="Courier New" w:cs="Courier New"/>
+                <w:sz w:val="24"/>
+                <w:szCs w:val="24"/>
+              </w:rPr>
+              <w:t>)</w:t>
+            </w:r>
+          </w:p>
+          <w:p>
+            <w:pPr>
+              <w:rPr>
+                <w:b/>
+                <w:bCs/>
+                <w:sz w:val="28"/>
+                <w:szCs w:val="28"/>
+              </w:rPr>
+            </w:pPr>
+          </w:p>
+          <w:p>
+            <w:r>
+              <w:rPr>
+                <w:b/>
+                <w:bCs/>
+                <w:i/>
+                <w:iCs/>
+              </w:rPr>
+              <w:t>Note:</w:t>
+            </w:r>
+            <w:r>
+              <w:t xml:space="preserve"> </w:t>
+            </w:r>
+            <w:r>
+              <w:t xml:space="preserve">You should fill by whichever variable has </w:t>
+            </w:r>
+            <w:r>
+              <w:rPr>
+                <w:b/>
+                <w:bCs/>
+              </w:rPr>
+              <w:t>fewer</w:t>
+            </w:r>
+            <w:r>
+              <w:t xml:space="preserve"> values. </w:t>
+            </w:r>
+          </w:p>
+          <w:p>
+            <w:r>
+              <w:rPr>
+                <w:b/>
+                <w:bCs/>
+                <w:i/>
+                <w:iCs/>
+              </w:rPr>
+              <w:t>Note:</w:t>
+            </w:r>
+            <w:r>
+              <w:rPr>
+                <w:b/>
+                <w:bCs/>
+                <w:i/>
+                <w:iCs/>
+              </w:rPr>
+              <w:t xml:space="preserve"> </w:t>
+            </w:r>
+            <w:r>
+              <w:t xml:space="preserve">If you want a side-by-side bar plot you need to change </w:t>
+            </w:r>
+            <w:r>
+              <w:rPr>
+                <w:rFonts w:ascii="Courier New" w:hAnsi="Courier New" w:cs="Courier New"/>
+                <w:color w:val="00B050"/>
+                <w:sz w:val="20"/>
+                <w:szCs w:val="20"/>
+              </w:rPr>
+              <w:t>position</w:t>
+            </w:r>
+            <w:r>
+              <w:t xml:space="preserve"> to </w:t>
+            </w:r>
+            <w:r>
+              <w:rPr>
+                <w:color w:val="00B050"/>
+              </w:rPr>
+              <w:t>“dodge”</w:t>
+            </w:r>
+            <w:r>
+              <w:t xml:space="preserve">. If you want a filled bar plot, you need change </w:t>
+            </w:r>
+            <w:r>
+              <w:rPr>
+                <w:rFonts w:ascii="Courier New" w:hAnsi="Courier New" w:cs="Courier New"/>
+                <w:color w:val="00B050"/>
+                <w:sz w:val="20"/>
+                <w:szCs w:val="20"/>
+              </w:rPr>
+              <w:t>position</w:t>
+            </w:r>
+            <w:r>
+              <w:t xml:space="preserve"> to </w:t>
+            </w:r>
+            <w:r>
+              <w:rPr>
+                <w:color w:val="00B050"/>
+              </w:rPr>
+              <w:t>“</w:t>
+            </w:r>
+            <w:r>
+              <w:rPr>
+                <w:color w:val="00B050"/>
+              </w:rPr>
+              <w:t>fill</w:t>
+            </w:r>
+            <w:r>
+              <w:rPr>
+                <w:color w:val="00B050"/>
+              </w:rPr>
+              <w:t>”</w:t>
+            </w:r>
+            <w:r>
+              <w:t>.</w:t>
+            </w:r>
+          </w:p>
+          <w:p>
+            <w:pPr>
+              <w:rPr>
+                <w:b/>
+                <w:bCs/>
+                <w:sz w:val="28"/>
+                <w:szCs w:val="28"/>
+              </w:rPr>
+            </w:pPr>
+          </w:p>
+        </w:tc>
+      </w:tr>
+      <w:tr>
+        <w:tc>
+          <w:tcPr>
+            <w:tcW w:w="10800" w:type="dxa"/>
+          </w:tcPr>
+          <w:p>
+            <w:pPr>
+              <w:jc w:val="center"/>
+              <w:rPr>
+                <w:b/>
+                <w:bCs/>
+                <w:sz w:val="28"/>
+                <w:szCs w:val="28"/>
+              </w:rPr>
+            </w:pPr>
+            <w:r>
+              <w:rPr>
+                <w:b/>
+                <w:bCs/>
+                <w:sz w:val="28"/>
+                <w:szCs w:val="28"/>
+              </w:rPr>
+              <w:lastRenderedPageBreak/>
               <w:t>Creating a Summary Table of Observations of One Variable</w:t>
             </w:r>
           </w:p>
@@ -1839,17 +2109,7 @@
                 <w:sz w:val="24"/>
                 <w:szCs w:val="24"/>
               </w:rPr>
-              <w:t xml:space="preserve">   </w:t>
-            </w:r>
-            <w:proofErr w:type="spellStart"/>
-            <w:r>
-              <w:rPr>
-                <w:rFonts w:ascii="Courier New" w:hAnsi="Courier New" w:cs="Courier New"/>
-                <w:color w:val="000000" w:themeColor="text1"/>
-                <w:sz w:val="24"/>
-                <w:szCs w:val="24"/>
-              </w:rPr>
-              <w:t>pivot_</w:t>
+              <w:t xml:space="preserve">   pivot_</w:t>
             </w:r>
             <w:proofErr w:type="gramStart"/>
             <w:r>
@@ -1859,19 +2119,8 @@
                 <w:sz w:val="24"/>
                 <w:szCs w:val="24"/>
               </w:rPr>
-              <w:t>wider</w:t>
-            </w:r>
-            <w:proofErr w:type="spellEnd"/>
-            <w:r>
-              <w:rPr>
-                <w:rFonts w:ascii="Courier New" w:hAnsi="Courier New" w:cs="Courier New"/>
-                <w:color w:val="000000" w:themeColor="text1"/>
-                <w:sz w:val="24"/>
-                <w:szCs w:val="24"/>
-              </w:rPr>
-              <w:t>(</w:t>
-            </w:r>
-            <w:proofErr w:type="spellStart"/>
+              <w:t>wider(</w:t>
+            </w:r>
             <w:proofErr w:type="gramEnd"/>
             <w:r>
               <w:rPr>
@@ -1880,17 +2129,7 @@
                 <w:sz w:val="24"/>
                 <w:szCs w:val="24"/>
               </w:rPr>
-              <w:t>names_from</w:t>
-            </w:r>
-            <w:proofErr w:type="spellEnd"/>
-            <w:r>
-              <w:rPr>
-                <w:rFonts w:ascii="Courier New" w:hAnsi="Courier New" w:cs="Courier New"/>
-                <w:color w:val="000000" w:themeColor="text1"/>
-                <w:sz w:val="24"/>
-                <w:szCs w:val="24"/>
-              </w:rPr>
-              <w:t xml:space="preserve"> = </w:t>
+              <w:t xml:space="preserve">names_from = </w:t>
             </w:r>
             <w:r>
               <w:rPr>
@@ -1945,56 +2184,26 @@
                 <w:sz w:val="24"/>
                 <w:szCs w:val="24"/>
               </w:rPr>
-              <w:t xml:space="preserve">               </w:t>
-            </w:r>
-            <w:proofErr w:type="spellStart"/>
-            <w:r>
-              <w:rPr>
-                <w:rFonts w:ascii="Courier New" w:hAnsi="Courier New" w:cs="Courier New"/>
-                <w:color w:val="000000" w:themeColor="text1"/>
-                <w:sz w:val="24"/>
-                <w:szCs w:val="24"/>
-              </w:rPr>
-              <w:t>values_from</w:t>
-            </w:r>
-            <w:proofErr w:type="spellEnd"/>
-            <w:r>
-              <w:rPr>
-                <w:rFonts w:ascii="Courier New" w:hAnsi="Courier New" w:cs="Courier New"/>
-                <w:color w:val="000000" w:themeColor="text1"/>
-                <w:sz w:val="24"/>
-                <w:szCs w:val="24"/>
-              </w:rPr>
-              <w:t xml:space="preserve"> = n) |&gt; </w:t>
-            </w:r>
-          </w:p>
-          <w:p>
-            <w:pPr>
-              <w:rPr>
-                <w:rFonts w:ascii="Courier New" w:hAnsi="Courier New" w:cs="Courier New"/>
-                <w:color w:val="000000" w:themeColor="text1"/>
-                <w:sz w:val="24"/>
-                <w:szCs w:val="24"/>
-              </w:rPr>
-            </w:pPr>
-            <w:r>
-              <w:rPr>
-                <w:rFonts w:ascii="Courier New" w:hAnsi="Courier New" w:cs="Courier New"/>
-                <w:color w:val="000000" w:themeColor="text1"/>
-                <w:sz w:val="24"/>
-                <w:szCs w:val="24"/>
-              </w:rPr>
-              <w:t xml:space="preserve">   </w:t>
-            </w:r>
-            <w:proofErr w:type="spellStart"/>
-            <w:r>
-              <w:rPr>
-                <w:rFonts w:ascii="Courier New" w:hAnsi="Courier New" w:cs="Courier New"/>
-                <w:color w:val="000000" w:themeColor="text1"/>
-                <w:sz w:val="24"/>
-                <w:szCs w:val="24"/>
-              </w:rPr>
-              <w:t>adorn_</w:t>
+              <w:t xml:space="preserve">               values_from = n) |&gt; </w:t>
+            </w:r>
+          </w:p>
+          <w:p>
+            <w:pPr>
+              <w:rPr>
+                <w:rFonts w:ascii="Courier New" w:hAnsi="Courier New" w:cs="Courier New"/>
+                <w:color w:val="000000" w:themeColor="text1"/>
+                <w:sz w:val="24"/>
+                <w:szCs w:val="24"/>
+              </w:rPr>
+            </w:pPr>
+            <w:r>
+              <w:rPr>
+                <w:rFonts w:ascii="Courier New" w:hAnsi="Courier New" w:cs="Courier New"/>
+                <w:color w:val="000000" w:themeColor="text1"/>
+                <w:sz w:val="24"/>
+                <w:szCs w:val="24"/>
+              </w:rPr>
+              <w:t xml:space="preserve">   adorn_</w:t>
             </w:r>
             <w:proofErr w:type="gramStart"/>
             <w:r>
@@ -2004,17 +2213,7 @@
                 <w:sz w:val="24"/>
                 <w:szCs w:val="24"/>
               </w:rPr>
-              <w:t>totals</w:t>
-            </w:r>
-            <w:proofErr w:type="spellEnd"/>
-            <w:r>
-              <w:rPr>
-                <w:rFonts w:ascii="Courier New" w:hAnsi="Courier New" w:cs="Courier New"/>
-                <w:color w:val="000000" w:themeColor="text1"/>
-                <w:sz w:val="24"/>
-                <w:szCs w:val="24"/>
-              </w:rPr>
-              <w:t>(</w:t>
+              <w:t>totals(</w:t>
             </w:r>
             <w:proofErr w:type="gramEnd"/>
             <w:r>
@@ -2059,7 +2258,6 @@
             <w:r>
               <w:t xml:space="preserve">r explanatory variable should be in the rows and your response variable should be in the columns. So, the variable you insert into </w:t>
             </w:r>
-            <w:proofErr w:type="spellStart"/>
             <w:r>
               <w:rPr>
                 <w:rFonts w:ascii="Courier New" w:hAnsi="Courier New" w:cs="Courier New"/>
@@ -2068,7 +2266,6 @@
               </w:rPr>
               <w:t>names_from</w:t>
             </w:r>
-            <w:proofErr w:type="spellEnd"/>
             <w:r>
               <w:t xml:space="preserve"> should be the response variable you are interested in.  </w:t>
             </w:r>
@@ -2122,7 +2319,6 @@
                 <w:szCs w:val="24"/>
               </w:rPr>
             </w:pPr>
-            <w:proofErr w:type="spellStart"/>
             <w:r>
               <w:rPr>
                 <w:rFonts w:ascii="Courier New" w:hAnsi="Courier New" w:cs="Courier New"/>
@@ -2137,16 +2333,7 @@
                 <w:sz w:val="24"/>
                 <w:szCs w:val="24"/>
               </w:rPr>
-              <w:t>_test</w:t>
-            </w:r>
-            <w:proofErr w:type="spellEnd"/>
-            <w:r>
-              <w:rPr>
-                <w:rFonts w:ascii="Courier New" w:hAnsi="Courier New" w:cs="Courier New"/>
-                <w:sz w:val="24"/>
-                <w:szCs w:val="24"/>
-              </w:rPr>
-              <w:t xml:space="preserve">(x = </w:t>
+              <w:t xml:space="preserve">_test(x = </w:t>
             </w:r>
             <w:r>
               <w:rPr>
@@ -2272,7 +2459,6 @@
                 <w:szCs w:val="24"/>
               </w:rPr>
             </w:pPr>
-            <w:proofErr w:type="spellStart"/>
             <w:r>
               <w:rPr>
                 <w:rFonts w:ascii="Courier New" w:hAnsi="Courier New" w:cs="Courier New"/>
@@ -2287,16 +2473,7 @@
                 <w:sz w:val="24"/>
                 <w:szCs w:val="24"/>
               </w:rPr>
-              <w:t>_test</w:t>
-            </w:r>
-            <w:proofErr w:type="spellEnd"/>
-            <w:r>
-              <w:rPr>
-                <w:rFonts w:ascii="Courier New" w:hAnsi="Courier New" w:cs="Courier New"/>
-                <w:sz w:val="24"/>
-                <w:szCs w:val="24"/>
-              </w:rPr>
-              <w:t xml:space="preserve">(x = </w:t>
+              <w:t xml:space="preserve">_test(x = </w:t>
             </w:r>
             <w:r>
               <w:rPr>
@@ -2501,21 +2678,12 @@
                 <w:rFonts w:ascii="Courier New" w:hAnsi="Courier New" w:cs="Courier New"/>
               </w:rPr>
             </w:pPr>
-            <w:proofErr w:type="spellStart"/>
-            <w:r>
-              <w:rPr>
-                <w:rFonts w:ascii="Courier New" w:hAnsi="Courier New" w:cs="Courier New"/>
-                <w:color w:val="000000" w:themeColor="text1"/>
-              </w:rPr>
-              <w:t>obs_xsq</w:t>
-            </w:r>
-            <w:proofErr w:type="spellEnd"/>
-            <w:r>
-              <w:rPr>
-                <w:rFonts w:ascii="Courier New" w:hAnsi="Courier New" w:cs="Courier New"/>
-                <w:color w:val="000000" w:themeColor="text1"/>
-              </w:rPr>
-              <w:t xml:space="preserve"> &lt;- </w:t>
+            <w:r>
+              <w:rPr>
+                <w:rFonts w:ascii="Courier New" w:hAnsi="Courier New" w:cs="Courier New"/>
+                <w:color w:val="000000" w:themeColor="text1"/>
+              </w:rPr>
+              <w:t xml:space="preserve">obs_xsq &lt;- </w:t>
             </w:r>
             <w:r>
               <w:rPr>
@@ -2681,14 +2849,12 @@
               </w:rPr>
               <w:t>calculate(stat = "</w:t>
             </w:r>
-            <w:proofErr w:type="spellStart"/>
             <w:r>
               <w:rPr>
                 <w:rFonts w:ascii="Courier New" w:hAnsi="Courier New" w:cs="Courier New"/>
               </w:rPr>
               <w:t>Chisq</w:t>
             </w:r>
-            <w:proofErr w:type="spellEnd"/>
             <w:r>
               <w:rPr>
                 <w:rFonts w:ascii="Courier New" w:hAnsi="Courier New" w:cs="Courier New"/>
@@ -2849,7 +3015,6 @@
                 <w:rFonts w:ascii="Courier New" w:hAnsi="Courier New" w:cs="Courier New"/>
               </w:rPr>
             </w:pPr>
-            <w:proofErr w:type="spellStart"/>
             <w:r>
               <w:rPr>
                 <w:rFonts w:ascii="Courier New" w:hAnsi="Courier New" w:cs="Courier New"/>
@@ -2857,7 +3022,6 @@
               </w:rPr>
               <w:t>null_dist</w:t>
             </w:r>
-            <w:proofErr w:type="spellEnd"/>
             <w:r>
               <w:rPr>
                 <w:rFonts w:ascii="Courier New" w:hAnsi="Courier New" w:cs="Courier New"/>
@@ -3125,14 +3289,12 @@
               </w:rPr>
               <w:t>stat = "</w:t>
             </w:r>
-            <w:proofErr w:type="spellStart"/>
             <w:r>
               <w:rPr>
                 <w:rFonts w:ascii="Courier New" w:hAnsi="Courier New" w:cs="Courier New"/>
               </w:rPr>
               <w:t>Chisq</w:t>
             </w:r>
-            <w:proofErr w:type="spellEnd"/>
             <w:r>
               <w:rPr>
                 <w:rFonts w:ascii="Courier New" w:hAnsi="Courier New" w:cs="Courier New"/>
@@ -3228,23 +3390,7 @@
                 <w:rFonts w:ascii="Courier New" w:hAnsi="Courier New" w:cs="Courier New"/>
                 <w:color w:val="000000" w:themeColor="text1"/>
               </w:rPr>
-              <w:t xml:space="preserve">visualize(data = </w:t>
-            </w:r>
-            <w:proofErr w:type="spellStart"/>
-            <w:r>
-              <w:rPr>
-                <w:rFonts w:ascii="Courier New" w:hAnsi="Courier New" w:cs="Courier New"/>
-                <w:color w:val="000000" w:themeColor="text1"/>
-              </w:rPr>
-              <w:t>null_dist</w:t>
-            </w:r>
-            <w:proofErr w:type="spellEnd"/>
-            <w:r>
-              <w:rPr>
-                <w:rFonts w:ascii="Courier New" w:hAnsi="Courier New" w:cs="Courier New"/>
-                <w:color w:val="000000" w:themeColor="text1"/>
-              </w:rPr>
-              <w:t xml:space="preserve">, </w:t>
+              <w:t xml:space="preserve">visualize(data = null_dist, </w:t>
             </w:r>
           </w:p>
           <w:p>
@@ -3371,63 +3517,26 @@
                 <w:rFonts w:ascii="Courier New" w:hAnsi="Courier New" w:cs="Courier New"/>
               </w:rPr>
             </w:pPr>
-            <w:proofErr w:type="spellStart"/>
-            <w:r>
-              <w:rPr>
-                <w:rFonts w:ascii="Courier New" w:hAnsi="Courier New" w:cs="Courier New"/>
-              </w:rPr>
-              <w:t>get_pvalue</w:t>
-            </w:r>
-            <w:proofErr w:type="spellEnd"/>
-            <w:r>
-              <w:rPr>
-                <w:rFonts w:ascii="Courier New" w:hAnsi="Courier New" w:cs="Courier New"/>
-              </w:rPr>
-              <w:t xml:space="preserve">(x = </w:t>
-            </w:r>
-            <w:proofErr w:type="spellStart"/>
-            <w:r>
-              <w:rPr>
-                <w:rFonts w:ascii="Courier New" w:hAnsi="Courier New" w:cs="Courier New"/>
-              </w:rPr>
-              <w:t>null_dist</w:t>
-            </w:r>
-            <w:proofErr w:type="spellEnd"/>
-            <w:r>
-              <w:rPr>
-                <w:rFonts w:ascii="Courier New" w:hAnsi="Courier New" w:cs="Courier New"/>
-              </w:rPr>
-              <w:t>,</w:t>
-            </w:r>
-          </w:p>
-          <w:p>
-            <w:pPr>
-              <w:rPr>
-                <w:rFonts w:ascii="Courier New" w:hAnsi="Courier New" w:cs="Courier New"/>
-                <w:color w:val="000000" w:themeColor="text1"/>
-              </w:rPr>
-            </w:pPr>
-            <w:r>
-              <w:rPr>
-                <w:rFonts w:ascii="Courier New" w:hAnsi="Courier New" w:cs="Courier New"/>
-              </w:rPr>
-              <w:t xml:space="preserve">           </w:t>
-            </w:r>
-            <w:proofErr w:type="spellStart"/>
-            <w:r>
-              <w:rPr>
-                <w:rFonts w:ascii="Courier New" w:hAnsi="Courier New" w:cs="Courier New"/>
-              </w:rPr>
-              <w:t>obs_stat</w:t>
-            </w:r>
-            <w:proofErr w:type="spellEnd"/>
-            <w:r>
-              <w:rPr>
-                <w:rFonts w:ascii="Courier New" w:hAnsi="Courier New" w:cs="Courier New"/>
-              </w:rPr>
-              <w:t xml:space="preserve"> = </w:t>
-            </w:r>
-            <w:proofErr w:type="spellStart"/>
+            <w:r>
+              <w:rPr>
+                <w:rFonts w:ascii="Courier New" w:hAnsi="Courier New" w:cs="Courier New"/>
+              </w:rPr>
+              <w:t>get_pvalue(x = null_dist,</w:t>
+            </w:r>
+          </w:p>
+          <w:p>
+            <w:pPr>
+              <w:rPr>
+                <w:rFonts w:ascii="Courier New" w:hAnsi="Courier New" w:cs="Courier New"/>
+                <w:color w:val="000000" w:themeColor="text1"/>
+              </w:rPr>
+            </w:pPr>
+            <w:r>
+              <w:rPr>
+                <w:rFonts w:ascii="Courier New" w:hAnsi="Courier New" w:cs="Courier New"/>
+              </w:rPr>
+              <w:t xml:space="preserve">           obs_stat = </w:t>
+            </w:r>
             <w:r>
               <w:rPr>
                 <w:rFonts w:ascii="Courier New" w:hAnsi="Courier New" w:cs="Courier New"/>
@@ -3442,7 +3551,6 @@
               </w:rPr>
               <w:t>xsq</w:t>
             </w:r>
-            <w:proofErr w:type="spellEnd"/>
             <w:r>
               <w:rPr>
                 <w:rFonts w:ascii="Courier New" w:hAnsi="Courier New" w:cs="Courier New"/>

</xml_diff>